<commit_message>
final version of user evaluation
</commit_message>
<xml_diff>
--- a/Controlled Documents/Usability Engineering File/User evaluation of data visualization methods.v2.docx
+++ b/Controlled Documents/Usability Engineering File/User evaluation of data visualization methods.v2.docx
@@ -2506,26 +2506,6 @@
                 <w:rFonts w:ascii="Times New Roman" w:hAnsi="Times New Roman" w:cs="Times New Roman"/>
                 <w:lang w:val="en-US"/>
               </w:rPr>
-              <w:t>How many accidents did you have on average per day? (15)</w:t>
-            </w:r>
-          </w:p>
-          <w:p>
-            <w:pPr>
-              <w:pStyle w:val="Listeafsnit"/>
-              <w:numPr>
-                <w:ilvl w:val="0"/>
-                <w:numId w:val="4"/>
-              </w:numPr>
-              <w:rPr>
-                <w:rFonts w:ascii="Times New Roman" w:hAnsi="Times New Roman" w:cs="Times New Roman"/>
-                <w:lang w:val="en-US"/>
-              </w:rPr>
-            </w:pPr>
-            <w:r>
-              <w:rPr>
-                <w:rFonts w:ascii="Times New Roman" w:hAnsi="Times New Roman" w:cs="Times New Roman"/>
-                <w:lang w:val="en-US"/>
-              </w:rPr>
               <w:t>How many stimulations and accidents did you have on average at (pick 2 randomly)?</w:t>
             </w:r>
           </w:p>
@@ -2764,7 +2744,6 @@
                       <w:rFonts w:ascii="Times New Roman" w:hAnsi="Times New Roman" w:cs="Times New Roman"/>
                       <w:lang w:val="en-US"/>
                     </w:rPr>
-                    <w:lastRenderedPageBreak/>
                     <w:t>8</w:t>
                   </w:r>
                 </w:p>
@@ -2901,6 +2880,7 @@
                       <w:rFonts w:ascii="Times New Roman" w:hAnsi="Times New Roman" w:cs="Times New Roman"/>
                       <w:lang w:val="en-US"/>
                     </w:rPr>
+                    <w:lastRenderedPageBreak/>
                     <w:t>14</w:t>
                   </w:r>
                 </w:p>

</xml_diff>